<commit_message>
- modify instruction using Open XML 25
</commit_message>
<xml_diff>
--- a/HowToUseOpenXML25.docx
+++ b/HowToUseOpenXML25.docx
@@ -13,9 +13,206 @@
     <w:p/>
     <w:p>
       <w:pPr>
+        <w:pStyle w:val="Subtitle"/>
+      </w:pPr>
+      <w:r>
+        <w:t>Build v</w:t>
+      </w:r>
+      <w:r>
+        <w:t>à</w:t>
+      </w:r>
+      <w:r>
+        <w:t xml:space="preserve"> ch</w:t>
+      </w:r>
+      <w:r>
+        <w:t>ạy</w:t>
+      </w:r>
+      <w:r>
+        <w:t xml:space="preserve"> p</w:t>
+      </w:r>
+      <w:r>
+        <w:t>roje</w:t>
+      </w:r>
+      <w:r>
+        <w:t>ct m</w:t>
+      </w:r>
+      <w:r>
+        <w:t>ẫ</w:t>
+      </w:r>
+      <w:r>
+        <w:t xml:space="preserve">u </w:t>
+      </w:r>
+      <w:r>
+        <w:t>W</w:t>
+      </w:r>
+      <w:r>
+        <w:t>pf</w:t>
+      </w:r>
+      <w:r>
+        <w:t>A</w:t>
+      </w:r>
+      <w:r>
+        <w:t>pp1 đ</w:t>
+      </w:r>
+      <w:r>
+        <w:t>ể</w:t>
+      </w:r>
+      <w:r>
+        <w:t xml:space="preserve"> tin tư</w:t>
+      </w:r>
+      <w:r>
+        <w:t>ở</w:t>
+      </w:r>
+      <w:r>
+        <w:t>ng kh</w:t>
+      </w:r>
+      <w:r>
+        <w:t>ả</w:t>
+      </w:r>
+      <w:r>
+        <w:t xml:space="preserve"> n</w:t>
+      </w:r>
+      <w:r>
+        <w:t>ă</w:t>
+      </w:r>
+      <w:r>
+        <w:t xml:space="preserve">ng </w:t>
+      </w:r>
+      <w:r>
+        <w:t>đọ</w:t>
+      </w:r>
+      <w:r>
+        <w:t>c file</w:t>
+      </w:r>
+    </w:p>
+    <w:p>
+      <w:r>
+        <w:rPr>
+          <w:noProof/>
+        </w:rPr>
+        <w:drawing>
+          <wp:inline distT="0" distB="0" distL="0" distR="0">
+            <wp:extent cx="5943600" cy="4457700"/>
+            <wp:effectExtent l="0" t="0" r="0" b="0"/>
+            <wp:docPr id="7" name="Picture 7"/>
+            <wp:cNvGraphicFramePr>
+              <a:graphicFrameLocks xmlns:a="http://schemas.openxmlformats.org/drawingml/2006/main" noChangeAspect="1"/>
+            </wp:cNvGraphicFramePr>
+            <a:graphic xmlns:a="http://schemas.openxmlformats.org/drawingml/2006/main">
+              <a:graphicData uri="http://schemas.openxmlformats.org/drawingml/2006/picture">
+                <pic:pic xmlns:pic="http://schemas.openxmlformats.org/drawingml/2006/picture">
+                  <pic:nvPicPr>
+                    <pic:cNvPr id="7" name="3981D2B.tmp"/>
+                    <pic:cNvPicPr/>
+                  </pic:nvPicPr>
+                  <pic:blipFill>
+                    <a:blip r:embed="rId5">
+                      <a:extLst>
+                        <a:ext uri="{28A0092B-C50C-407E-A947-70E740481C1C}">
+                          <a14:useLocalDpi xmlns:a14="http://schemas.microsoft.com/office/drawing/2010/main" val="0"/>
+                        </a:ext>
+                      </a:extLst>
+                    </a:blip>
+                    <a:stretch>
+                      <a:fillRect/>
+                    </a:stretch>
+                  </pic:blipFill>
+                  <pic:spPr>
+                    <a:xfrm>
+                      <a:off x="0" y="0"/>
+                      <a:ext cx="5943600" cy="4457700"/>
+                    </a:xfrm>
+                    <a:prstGeom prst="rect">
+                      <a:avLst/>
+                    </a:prstGeom>
+                  </pic:spPr>
+                </pic:pic>
+              </a:graphicData>
+            </a:graphic>
+          </wp:inline>
+        </w:drawing>
+      </w:r>
+    </w:p>
+    <w:p>
+      <w:pPr>
+        <w:pStyle w:val="Subtitle"/>
+      </w:pPr>
+      <w:r>
+        <w:t>Gi</w:t>
+      </w:r>
+      <w:r>
+        <w:t>ờ</w:t>
+      </w:r>
+      <w:r>
+        <w:t xml:space="preserve"> ta b</w:t>
+      </w:r>
+      <w:r>
+        <w:t>ắ</w:t>
+      </w:r>
+      <w:r>
+        <w:t>t đ</w:t>
+      </w:r>
+      <w:r>
+        <w:t>ầ</w:t>
+      </w:r>
+      <w:r>
+        <w:t>u l</w:t>
+      </w:r>
+      <w:r>
+        <w:t>à</w:t>
+      </w:r>
+      <w:r>
+        <w:t>m t</w:t>
+      </w:r>
+      <w:r>
+        <w:t>ừ</w:t>
+      </w:r>
+      <w:r>
+        <w:t>ng bư</w:t>
+      </w:r>
+      <w:r>
+        <w:t>ớ</w:t>
+      </w:r>
+      <w:r>
+        <w:t>c đ</w:t>
+      </w:r>
+      <w:r>
+        <w:t>ể</w:t>
+      </w:r>
+      <w:r>
+        <w:t xml:space="preserve"> t</w:t>
+      </w:r>
+      <w:r>
+        <w:t>ạ</w:t>
+      </w:r>
+      <w:r>
+        <w:t>o p</w:t>
+      </w:r>
+      <w:r>
+        <w:t>roje</w:t>
+      </w:r>
+      <w:r>
+        <w:t>ct nh</w:t>
+      </w:r>
+      <w:r>
+        <w:t>ư</w:t>
+      </w:r>
+      <w:r>
+        <w:t xml:space="preserve"> tr</w:t>
+      </w:r>
+      <w:r>
+        <w:t>ê</w:t>
+      </w:r>
+      <w:r>
+        <w:t>n</w:t>
+      </w:r>
+    </w:p>
+    <w:p>
+      <w:pPr>
         <w:pStyle w:val="Heading1"/>
       </w:pPr>
       <w:r>
+        <w:lastRenderedPageBreak/>
         <w:t>Tải và cài đặt Open XML 2.5</w:t>
       </w:r>
     </w:p>
@@ -40,7 +237,7 @@
                     <pic:cNvPicPr/>
                   </pic:nvPicPr>
                   <pic:blipFill>
-                    <a:blip r:embed="rId5">
+                    <a:blip r:embed="rId6">
                       <a:extLst>
                         <a:ext uri="{28A0092B-C50C-407E-A947-70E740481C1C}">
                           <a14:useLocalDpi xmlns:a14="http://schemas.microsoft.com/office/drawing/2010/main" val="0"/>
@@ -184,7 +381,7 @@
                     <pic:cNvPicPr/>
                   </pic:nvPicPr>
                   <pic:blipFill>
-                    <a:blip r:embed="rId6">
+                    <a:blip r:embed="rId7">
                       <a:extLst>
                         <a:ext uri="{28A0092B-C50C-407E-A947-70E740481C1C}">
                           <a14:useLocalDpi xmlns:a14="http://schemas.microsoft.com/office/drawing/2010/main" val="0"/>
@@ -243,7 +440,7 @@
                     <pic:cNvPicPr/>
                   </pic:nvPicPr>
                   <pic:blipFill>
-                    <a:blip r:embed="rId7">
+                    <a:blip r:embed="rId8">
                       <a:extLst>
                         <a:ext uri="{28A0092B-C50C-407E-A947-70E740481C1C}">
                           <a14:useLocalDpi xmlns:a14="http://schemas.microsoft.com/office/drawing/2010/main" val="0"/>
@@ -310,7 +507,7 @@
                     </pic:cNvPicPr>
                   </pic:nvPicPr>
                   <pic:blipFill>
-                    <a:blip r:embed="rId8">
+                    <a:blip r:embed="rId9">
                       <a:extLst>
                         <a:ext uri="{28A0092B-C50C-407E-A947-70E740481C1C}">
                           <a14:useLocalDpi xmlns:a14="http://schemas.microsoft.com/office/drawing/2010/main" val="0"/>
@@ -366,7 +563,7 @@
                     </pic:cNvPicPr>
                   </pic:nvPicPr>
                   <pic:blipFill>
-                    <a:blip r:embed="rId9">
+                    <a:blip r:embed="rId10">
                       <a:extLst>
                         <a:ext uri="{28A0092B-C50C-407E-A947-70E740481C1C}">
                           <a14:useLocalDpi xmlns:a14="http://schemas.microsoft.com/office/drawing/2010/main" val="0"/>
@@ -430,7 +627,7 @@
                     </pic:cNvPicPr>
                   </pic:nvPicPr>
                   <pic:blipFill>
-                    <a:blip r:embed="rId10">
+                    <a:blip r:embed="rId11">
                       <a:extLst>
                         <a:ext uri="{28A0092B-C50C-407E-A947-70E740481C1C}">
                           <a14:useLocalDpi xmlns:a14="http://schemas.microsoft.com/office/drawing/2010/main" val="0"/>
@@ -463,78 +660,69 @@
       </w:r>
     </w:p>
     <w:p>
-      <w:r>
-        <w:t xml:space="preserve">Thêm </w:t>
-      </w:r>
-      <w:r>
-        <w:t>2 dòng sau</w:t>
-      </w:r>
-      <w:r>
-        <w:t xml:space="preserve"> ở đầu file MainWindows.xaml.cs</w:t>
-      </w:r>
-      <w:r>
-        <w:t>, phần using library.</w:t>
-      </w:r>
-    </w:p>
-    <w:p>
-      <w:pPr>
-        <w:autoSpaceDE w:val="0"/>
-        <w:autoSpaceDN w:val="0"/>
-        <w:adjustRightInd w:val="0"/>
-        <w:spacing w:after="0" w:line="240" w:lineRule="auto"/>
-        <w:rPr>
-          <w:rFonts w:ascii="Consolas" w:hAnsi="Consolas" w:cs="Consolas"/>
-          <w:color w:val="000000"/>
-          <w:sz w:val="19"/>
-          <w:szCs w:val="19"/>
-        </w:rPr>
-      </w:pPr>
-      <w:r>
-        <w:tab/>
-      </w:r>
-      <w:r>
-        <w:rPr>
-          <w:rFonts w:ascii="Consolas" w:hAnsi="Consolas" w:cs="Consolas"/>
-          <w:color w:val="0000FF"/>
-          <w:sz w:val="19"/>
-          <w:szCs w:val="19"/>
-        </w:rPr>
-        <w:t>using</w:t>
-      </w:r>
-      <w:r>
-        <w:rPr>
-          <w:rFonts w:ascii="Consolas" w:hAnsi="Consolas" w:cs="Consolas"/>
-          <w:color w:val="000000"/>
-          <w:sz w:val="19"/>
-          <w:szCs w:val="19"/>
-        </w:rPr>
-        <w:t xml:space="preserve"> DocumentFormat.OpenXml.Packaging;</w:t>
-      </w:r>
-    </w:p>
-    <w:p>
-      <w:pPr>
-        <w:ind w:firstLine="720"/>
-      </w:pPr>
-      <w:r>
-        <w:rPr>
-          <w:rFonts w:ascii="Consolas" w:hAnsi="Consolas" w:cs="Consolas"/>
-          <w:color w:val="0000FF"/>
-          <w:sz w:val="19"/>
-          <w:szCs w:val="19"/>
-        </w:rPr>
-        <w:t>using</w:t>
-      </w:r>
-      <w:r>
-        <w:rPr>
-          <w:rFonts w:ascii="Consolas" w:hAnsi="Consolas" w:cs="Consolas"/>
-          <w:color w:val="000000"/>
-          <w:sz w:val="19"/>
-          <w:szCs w:val="19"/>
-        </w:rPr>
-        <w:t xml:space="preserve"> DocumentFormat.OpenXml.Spreadsheet;</w:t>
-      </w:r>
-    </w:p>
-    <w:p>
+      <w:pPr>
+        <w:pStyle w:val="Heading1"/>
+      </w:pPr>
+      <w:r>
+        <w:t>Đọ</w:t>
+      </w:r>
+      <w:r>
+        <w:t>c file Main</w:t>
+      </w:r>
+      <w:r>
+        <w:t>W</w:t>
+      </w:r>
+      <w:r>
+        <w:t>ind</w:t>
+      </w:r>
+      <w:r>
+        <w:t>ow</w:t>
+      </w:r>
+      <w:r>
+        <w:t>.xaml.c</w:t>
+      </w:r>
+      <w:r>
+        <w:t>s</w:t>
+      </w:r>
+      <w:r>
+        <w:t xml:space="preserve"> đ</w:t>
+      </w:r>
+      <w:r>
+        <w:t>ể</w:t>
+      </w:r>
+      <w:r>
+        <w:t xml:space="preserve"> ph</w:t>
+      </w:r>
+      <w:r>
+        <w:t>â</w:t>
+      </w:r>
+      <w:r>
+        <w:t>n t</w:t>
+      </w:r>
+      <w:r>
+        <w:t>í</w:t>
+      </w:r>
+      <w:r>
+        <w:t>ch c</w:t>
+      </w:r>
+      <w:r>
+        <w:t>á</w:t>
+      </w:r>
+      <w:r>
+        <w:t>ch vi</w:t>
+      </w:r>
+      <w:r>
+        <w:t>ế</w:t>
+      </w:r>
+      <w:r>
+        <w:t>t co</w:t>
+      </w:r>
+      <w:r>
+        <w:t>d</w:t>
+      </w:r>
+      <w:r>
+        <w:t>e</w:t>
+      </w:r>
       <w:bookmarkStart w:id="0" w:name="_GoBack"/>
       <w:bookmarkEnd w:id="0"/>
     </w:p>
@@ -1299,6 +1487,52 @@
       <w:contextualSpacing/>
     </w:pPr>
   </w:style>
+  <w:style w:type="paragraph" w:styleId="Subtitle">
+    <w:name w:val="Subtitle"/>
+    <w:basedOn w:val="Normal"/>
+    <w:next w:val="Normal"/>
+    <w:link w:val="SubtitleChar"/>
+    <w:uiPriority w:val="11"/>
+    <w:qFormat/>
+    <w:rsid w:val="00561709"/>
+    <w:pPr>
+      <w:numPr>
+        <w:ilvl w:val="1"/>
+      </w:numPr>
+      <w:spacing w:after="160"/>
+    </w:pPr>
+    <w:rPr>
+      <w:rFonts w:asciiTheme="minorHAnsi" w:eastAsiaTheme="minorEastAsia" w:hAnsiTheme="minorHAnsi"/>
+      <w:color w:val="5A5A5A" w:themeColor="text1" w:themeTint="A5"/>
+      <w:spacing w:val="15"/>
+      <w:sz w:val="22"/>
+    </w:rPr>
+  </w:style>
+  <w:style w:type="character" w:customStyle="1" w:styleId="SubtitleChar">
+    <w:name w:val="Subtitle Char"/>
+    <w:basedOn w:val="DefaultParagraphFont"/>
+    <w:link w:val="Subtitle"/>
+    <w:uiPriority w:val="11"/>
+    <w:rsid w:val="00561709"/>
+    <w:rPr>
+      <w:rFonts w:asciiTheme="minorHAnsi" w:eastAsiaTheme="minorEastAsia" w:hAnsiTheme="minorHAnsi"/>
+      <w:color w:val="5A5A5A" w:themeColor="text1" w:themeTint="A5"/>
+      <w:spacing w:val="15"/>
+      <w:sz w:val="22"/>
+    </w:rPr>
+  </w:style>
+  <w:style w:type="character" w:styleId="SubtleEmphasis">
+    <w:name w:val="Subtle Emphasis"/>
+    <w:basedOn w:val="DefaultParagraphFont"/>
+    <w:uiPriority w:val="19"/>
+    <w:qFormat/>
+    <w:rsid w:val="00561709"/>
+    <w:rPr>
+      <w:i/>
+      <w:iCs/>
+      <w:color w:val="404040" w:themeColor="text1" w:themeTint="BF"/>
+    </w:rPr>
+  </w:style>
 </w:styles>
 </file>
 

</xml_diff>